<commit_message>
update documentation to have execution instruction
</commit_message>
<xml_diff>
--- a/resources/documentation/Stock broker.docx
+++ b/resources/documentation/Stock broker.docx
@@ -273,17 +273,8 @@
                     <w:b/>
                     <w:bCs/>
                   </w:rPr>
-                  <w:t xml:space="preserve">Gay </w:t>
+                  <w:t>Gay Hazan</w:t>
                 </w:r>
-                <w:proofErr w:type="spellStart"/>
-                <w:r>
-                  <w:rPr>
-                    <w:b/>
-                    <w:bCs/>
-                  </w:rPr>
-                  <w:t>Hazan</w:t>
-                </w:r>
-                <w:proofErr w:type="spellEnd"/>
               </w:p>
               <w:p>
                 <w:pPr>
@@ -299,17 +290,8 @@
                     <w:b/>
                     <w:bCs/>
                   </w:rPr>
-                  <w:t xml:space="preserve">Patrick </w:t>
+                  <w:t>Patrick Cristofaro</w:t>
                 </w:r>
-                <w:proofErr w:type="spellStart"/>
-                <w:r>
-                  <w:rPr>
-                    <w:b/>
-                    <w:bCs/>
-                  </w:rPr>
-                  <w:t>Cristofaro</w:t>
-                </w:r>
-                <w:proofErr w:type="spellEnd"/>
               </w:p>
               <w:p>
                 <w:pPr>
@@ -337,21 +319,12 @@
                     <w:bCs/>
                   </w:rPr>
                 </w:pPr>
-                <w:proofErr w:type="spellStart"/>
                 <w:r>
                   <w:rPr>
                     <w:b/>
                     <w:bCs/>
                   </w:rPr>
-                  <w:t>Sai</w:t>
-                </w:r>
-                <w:proofErr w:type="spellEnd"/>
-                <w:r>
-                  <w:rPr>
-                    <w:b/>
-                    <w:bCs/>
-                  </w:rPr>
-                  <w:t xml:space="preserve"> Sun</w:t>
+                  <w:t>Sai Sun</w:t>
                 </w:r>
               </w:p>
             </w:tc>
@@ -369,9 +342,6 @@
                 </w:rPr>
                 <w:alias w:val="日期"/>
                 <w:id w:val="516659546"/>
-                <w:placeholder>
-                  <w:docPart w:val="2A0625BCB6234EEEA3F3C0E2DBAB1B29"/>
-                </w:placeholder>
                 <w:dataBinding w:prefixMappings="xmlns:ns0='http://schemas.microsoft.com/office/2006/coverPageProps'" w:xpath="/ns0:CoverPageProperties[1]/ns0:PublishDate[1]" w:storeItemID="{55AF091B-3C7A-41E3-B477-F2FDAA23CFDA}"/>
                 <w:date w:fullDate="2015-06-05T00:00:00Z">
                   <w:dateFormat w:val="yyyy/M/d"/>
@@ -476,13 +446,19 @@
           <w:rFonts w:hint="eastAsia"/>
           <w:lang w:val="en-CA" w:eastAsia="zh-CN"/>
         </w:rPr>
-        <w:t>This documentation is intended to provide a systematic view of the stock broker project which features component communications based on java</w:t>
-      </w:r>
-      <w:r>
-        <w:rPr>
-          <w:lang w:val="en-CA" w:eastAsia="zh-CN"/>
-        </w:rPr>
-        <w:t xml:space="preserve"> RMI technology.</w:t>
+        <w:t xml:space="preserve">This documentation is intended to provide a systematic view of the stock broker project which features component communications based on </w:t>
+      </w:r>
+      <w:r>
+        <w:rPr>
+          <w:lang w:val="en-CA" w:eastAsia="zh-CN"/>
+        </w:rPr>
+        <w:t>CORBA</w:t>
+      </w:r>
+      <w:r>
+        <w:rPr>
+          <w:lang w:val="en-CA" w:eastAsia="zh-CN"/>
+        </w:rPr>
+        <w:t xml:space="preserve"> technology.</w:t>
       </w:r>
     </w:p>
     <w:p>
@@ -603,68 +579,171 @@
           <w:lang w:val="en-CA" w:eastAsia="zh-CN"/>
         </w:rPr>
         <w:lastRenderedPageBreak/>
-        <w:t xml:space="preserve">There are two RMI interfaces used in the project, </w:t>
-      </w:r>
-      <w:proofErr w:type="spellStart"/>
-      <w:r>
-        <w:rPr>
-          <w:lang w:val="en-CA" w:eastAsia="zh-CN"/>
-        </w:rPr>
-        <w:t>BusinessInterface</w:t>
-      </w:r>
-      <w:proofErr w:type="spellEnd"/>
-      <w:r>
-        <w:rPr>
-          <w:lang w:val="en-CA" w:eastAsia="zh-CN"/>
-        </w:rPr>
-        <w:t xml:space="preserve"> which is used for internal communication between Exchange service to Business components which in this case stands for business services. </w:t>
-      </w:r>
-      <w:r>
-        <w:rPr>
-          <w:lang w:val="en-CA" w:eastAsia="zh-CN"/>
-        </w:rPr>
-        <w:t xml:space="preserve">Three Business remote objects will be created in remote object registry, and accessible functions are defined in </w:t>
-      </w:r>
-      <w:proofErr w:type="spellStart"/>
-      <w:r>
-        <w:rPr>
-          <w:lang w:val="en-CA" w:eastAsia="zh-CN"/>
-        </w:rPr>
-        <w:t>BusinessInterface</w:t>
-      </w:r>
-      <w:proofErr w:type="spellEnd"/>
-      <w:r>
-        <w:rPr>
-          <w:lang w:val="en-CA" w:eastAsia="zh-CN"/>
-        </w:rPr>
-        <w:t>.</w:t>
-      </w:r>
-    </w:p>
-    <w:p>
-      <w:pPr>
-        <w:rPr>
-          <w:lang w:val="en-CA" w:eastAsia="zh-CN"/>
-        </w:rPr>
-      </w:pPr>
-      <w:proofErr w:type="spellStart"/>
-      <w:r>
-        <w:rPr>
-          <w:lang w:val="en-CA" w:eastAsia="zh-CN"/>
-        </w:rPr>
-        <w:t>BrokerInterface</w:t>
-      </w:r>
-      <w:proofErr w:type="spellEnd"/>
-      <w:r>
-        <w:rPr>
-          <w:lang w:val="en-CA" w:eastAsia="zh-CN"/>
-        </w:rPr>
-        <w:t xml:space="preserve"> is used by Exchange service to communicate with client side. It offers operations accessible by clients.</w:t>
+        <w:t xml:space="preserve">There are </w:t>
+      </w:r>
+      <w:r>
+        <w:rPr>
+          <w:lang w:val="en-CA" w:eastAsia="zh-CN"/>
+        </w:rPr>
+        <w:t>three</w:t>
       </w:r>
       <w:r>
         <w:rPr>
           <w:lang w:val="en-CA" w:eastAsia="zh-CN"/>
         </w:rPr>
         <w:t xml:space="preserve"> </w:t>
+      </w:r>
+      <w:r>
+        <w:rPr>
+          <w:lang w:val="en-CA" w:eastAsia="zh-CN"/>
+        </w:rPr>
+        <w:t>CORBA</w:t>
+      </w:r>
+      <w:r>
+        <w:rPr>
+          <w:lang w:val="en-CA" w:eastAsia="zh-CN"/>
+        </w:rPr>
+        <w:t xml:space="preserve"> interfaces used in the project, BusinessInterface which is used for internal communication between Exchange service to Business components which in this case stands for business services. </w:t>
+      </w:r>
+      <w:r>
+        <w:rPr>
+          <w:lang w:val="en-CA" w:eastAsia="zh-CN"/>
+        </w:rPr>
+        <w:t>Four</w:t>
+      </w:r>
+      <w:r>
+        <w:rPr>
+          <w:lang w:val="en-CA" w:eastAsia="zh-CN"/>
+        </w:rPr>
+        <w:t xml:space="preserve"> Business remote objects will be </w:t>
+      </w:r>
+      <w:r>
+        <w:rPr>
+          <w:lang w:val="en-CA" w:eastAsia="zh-CN"/>
+        </w:rPr>
+        <w:t>binded</w:t>
+      </w:r>
+      <w:r>
+        <w:rPr>
+          <w:lang w:val="en-CA" w:eastAsia="zh-CN"/>
+        </w:rPr>
+        <w:t xml:space="preserve"> </w:t>
+      </w:r>
+      <w:r>
+        <w:rPr>
+          <w:lang w:val="en-CA" w:eastAsia="zh-CN"/>
+        </w:rPr>
+        <w:t>to CORBA naming service</w:t>
+      </w:r>
+      <w:r>
+        <w:rPr>
+          <w:lang w:val="en-CA" w:eastAsia="zh-CN"/>
+        </w:rPr>
+        <w:t>, and accessible functions are defined in BusinessInterface.</w:t>
+      </w:r>
+    </w:p>
+    <w:p>
+      <w:pPr>
+        <w:rPr>
+          <w:lang w:val="en-CA" w:eastAsia="zh-CN"/>
+        </w:rPr>
+      </w:pPr>
+      <w:r>
+        <w:rPr>
+          <w:lang w:val="en-CA" w:eastAsia="zh-CN"/>
+        </w:rPr>
+        <w:t>BrokerInterface is used by Exchange service to communicate with client side. It offers operations accessible by clients.</w:t>
+      </w:r>
+      <w:r>
+        <w:rPr>
+          <w:lang w:val="en-CA" w:eastAsia="zh-CN"/>
+        </w:rPr>
+        <w:t xml:space="preserve"> </w:t>
+      </w:r>
+    </w:p>
+    <w:p>
+      <w:pPr>
+        <w:rPr>
+          <w:lang w:val="en-CA" w:eastAsia="zh-CN"/>
+        </w:rPr>
+      </w:pPr>
+      <w:r>
+        <w:rPr>
+          <w:lang w:val="en-CA" w:eastAsia="zh-CN"/>
+        </w:rPr>
+        <w:t xml:space="preserve">ExchangeServerIF is the interface to provide advanced operations defined in requirements of PM2, namely, registerBusiness, unregisterBusiness and etc. </w:t>
+      </w:r>
+    </w:p>
+    <w:p>
+      <w:pPr>
+        <w:rPr>
+          <w:lang w:val="en-CA" w:eastAsia="zh-CN"/>
+        </w:rPr>
+      </w:pPr>
+      <w:r>
+        <w:rPr>
+          <w:lang w:val="en-CA" w:eastAsia="zh-CN"/>
+        </w:rPr>
+        <w:t>And in PM2 we also feature the utilization of CORBA naming service.</w:t>
+      </w:r>
+    </w:p>
+    <w:p>
+      <w:pPr>
+        <w:pStyle w:val="3"/>
+        <w:rPr>
+          <w:lang w:val="en-CA" w:eastAsia="zh-CN"/>
+        </w:rPr>
+      </w:pPr>
+      <w:r>
+        <w:rPr>
+          <w:lang w:val="en-CA" w:eastAsia="zh-CN"/>
+        </w:rPr>
+        <w:t>Execution instructions</w:t>
+      </w:r>
+    </w:p>
+    <w:p>
+      <w:pPr>
+        <w:rPr>
+          <w:lang w:val="en-CA" w:eastAsia="zh-CN"/>
+        </w:rPr>
+      </w:pPr>
+      <w:r>
+        <w:rPr>
+          <w:lang w:val="en-CA" w:eastAsia="zh-CN"/>
+        </w:rPr>
+        <w:t>To execute the project, first run the projectLauncher.java, which will run java corba naming service automatically, and start default exchange service and broker service, and put all the service object references to naming service.</w:t>
+      </w:r>
+    </w:p>
+    <w:p>
+      <w:pPr>
+        <w:rPr>
+          <w:lang w:val="en-CA" w:eastAsia="zh-CN"/>
+        </w:rPr>
+      </w:pPr>
+      <w:r>
+        <w:rPr>
+          <w:lang w:val="en-CA" w:eastAsia="zh-CN"/>
+        </w:rPr>
+        <w:t xml:space="preserve">There are two clients available for different utilizations, BrokerServiceClient.java is the client which should be used for normal operations, such as display listings, sell/but shares. </w:t>
+      </w:r>
+    </w:p>
+    <w:p>
+      <w:pPr>
+        <w:rPr>
+          <w:lang w:val="en-CA" w:eastAsia="zh-CN"/>
+        </w:rPr>
+      </w:pPr>
+      <w:r>
+        <w:rPr>
+          <w:lang w:val="en-CA" w:eastAsia="zh-CN"/>
+        </w:rPr>
+        <w:t>ExchangeServiceClient_CORBA.java provides the operations to add/remove a business from exchange server, update share price of a given</w:t>
+      </w:r>
+      <w:r>
+        <w:rPr>
+          <w:lang w:val="en-CA" w:eastAsia="zh-CN"/>
+        </w:rPr>
+        <w:t xml:space="preserve"> business and get business info.</w:t>
       </w:r>
     </w:p>
     <w:p>
@@ -755,7 +834,6 @@
           <w:lang w:eastAsia="zh-CN" w:bidi="ar-SA"/>
         </w:rPr>
       </w:pPr>
-      <w:proofErr w:type="spellStart"/>
       <w:r>
         <w:rPr>
           <w:rFonts w:ascii="Segoe UI" w:eastAsia="宋体" w:hAnsi="Segoe UI" w:cs="Segoe UI"/>
@@ -766,7 +844,6 @@
         </w:rPr>
         <w:t>BusinessInterface</w:t>
       </w:r>
-      <w:proofErr w:type="spellEnd"/>
     </w:p>
     <w:p>
       <w:pPr>
@@ -798,7 +875,6 @@
           <w:szCs w:val="18"/>
         </w:rPr>
       </w:pPr>
-      <w:proofErr w:type="spellStart"/>
       <w:r>
         <w:rPr>
           <w:rFonts w:ascii="Segoe UI" w:hAnsi="Segoe UI" w:cs="Segoe UI"/>
@@ -808,7 +884,6 @@
         </w:rPr>
         <w:t>OrderRecord</w:t>
       </w:r>
-      <w:proofErr w:type="spellEnd"/>
     </w:p>
     <w:p>
       <w:pPr>
@@ -840,7 +915,6 @@
           <w:szCs w:val="18"/>
         </w:rPr>
       </w:pPr>
-      <w:proofErr w:type="spellStart"/>
       <w:r>
         <w:rPr>
           <w:rFonts w:ascii="Segoe UI" w:hAnsi="Segoe UI" w:cs="Segoe UI"/>
@@ -848,9 +922,9 @@
           <w:sz w:val="18"/>
           <w:szCs w:val="18"/>
         </w:rPr>
+        <w:lastRenderedPageBreak/>
         <w:t>BrokerServiceClient</w:t>
       </w:r>
-      <w:proofErr w:type="spellEnd"/>
     </w:p>
     <w:p>
       <w:pPr>
@@ -911,14 +985,12 @@
           <w:lang w:val="en-CA" w:eastAsia="zh-CN"/>
         </w:rPr>
       </w:pPr>
-      <w:proofErr w:type="spellStart"/>
       <w:r>
         <w:rPr>
           <w:lang w:val="en-CA" w:eastAsia="zh-CN"/>
         </w:rPr>
         <w:t>LoggerServer</w:t>
       </w:r>
-      <w:proofErr w:type="spellEnd"/>
     </w:p>
     <w:p>
       <w:pPr>
@@ -932,21 +1004,7 @@
         <w:rPr>
           <w:lang w:val="en-CA" w:eastAsia="zh-CN"/>
         </w:rPr>
-        <w:t xml:space="preserve">Start logger thread on a given port. And communicate with </w:t>
-      </w:r>
-      <w:proofErr w:type="spellStart"/>
-      <w:r>
-        <w:rPr>
-          <w:lang w:val="en-CA" w:eastAsia="zh-CN"/>
-        </w:rPr>
-        <w:t>LoggerClient</w:t>
-      </w:r>
-      <w:proofErr w:type="spellEnd"/>
-      <w:r>
-        <w:rPr>
-          <w:lang w:val="en-CA" w:eastAsia="zh-CN"/>
-        </w:rPr>
-        <w:t xml:space="preserve"> via UDP messages.</w:t>
+        <w:t>Start logger thread on a given port. And communicate with LoggerClient via UDP messages.</w:t>
       </w:r>
     </w:p>
     <w:p>
@@ -964,7 +1022,6 @@
           <w:szCs w:val="18"/>
         </w:rPr>
       </w:pPr>
-      <w:proofErr w:type="spellStart"/>
       <w:r>
         <w:rPr>
           <w:rFonts w:ascii="Segoe UI" w:hAnsi="Segoe UI" w:cs="Segoe UI"/>
@@ -974,7 +1031,6 @@
         </w:rPr>
         <w:t>LoggerThread</w:t>
       </w:r>
-      <w:proofErr w:type="spellEnd"/>
     </w:p>
     <w:p>
       <w:pPr>
@@ -1087,7 +1143,6 @@
         <w:rPr>
           <w:lang w:val="en-CA" w:eastAsia="zh-CN"/>
         </w:rPr>
-        <w:lastRenderedPageBreak/>
         <w:t>Concrete class contains logics for exchange processing, has access to three business components, and redirect share processing to proper business component.</w:t>
       </w:r>
     </w:p>
@@ -1131,41 +1186,13 @@
         <w:rPr>
           <w:lang w:val="en-CA" w:eastAsia="zh-CN"/>
         </w:rPr>
-        <w:t xml:space="preserve">Stock information are kept in </w:t>
-      </w:r>
-      <w:proofErr w:type="spellStart"/>
-      <w:r>
-        <w:rPr>
-          <w:lang w:val="en-CA" w:eastAsia="zh-CN"/>
-        </w:rPr>
-        <w:t>csv</w:t>
-      </w:r>
-      <w:proofErr w:type="spellEnd"/>
-      <w:r>
-        <w:rPr>
-          <w:lang w:val="en-CA" w:eastAsia="zh-CN"/>
-        </w:rPr>
-        <w:t xml:space="preserve"> files inside files package</w:t>
-      </w:r>
-      <w:r>
-        <w:rPr>
-          <w:lang w:val="en-CA" w:eastAsia="zh-CN"/>
-        </w:rPr>
-        <w:t xml:space="preserve">, for example the contents of the </w:t>
-      </w:r>
-      <w:proofErr w:type="spellStart"/>
-      <w:r>
-        <w:rPr>
-          <w:lang w:val="en-CA" w:eastAsia="zh-CN"/>
-        </w:rPr>
-        <w:t>csv</w:t>
-      </w:r>
-      <w:proofErr w:type="spellEnd"/>
-      <w:r>
-        <w:rPr>
-          <w:lang w:val="en-CA" w:eastAsia="zh-CN"/>
-        </w:rPr>
-        <w:t xml:space="preserve"> files looks like the following sample:</w:t>
+        <w:t>Stock information are kept in csv files inside files package</w:t>
+      </w:r>
+      <w:r>
+        <w:rPr>
+          <w:lang w:val="en-CA" w:eastAsia="zh-CN"/>
+        </w:rPr>
+        <w:t>, for example the contents of the csv files looks like the following sample:</w:t>
       </w:r>
     </w:p>
     <w:p>
@@ -1270,6 +1297,7 @@
         <w:rPr>
           <w:lang w:val="en-CA" w:eastAsia="zh-CN"/>
         </w:rPr>
+        <w:lastRenderedPageBreak/>
         <w:pict>
           <v:shapetype id="_x0000_t75" coordsize="21600,21600" o:spt="75" o:preferrelative="t" path="m@4@5l@4@11@9@11@9@5xe" filled="f" stroked="f">
             <v:stroke joinstyle="miter"/>
@@ -1307,7 +1335,6 @@
         <w:rPr>
           <w:lang w:val="en-CA" w:eastAsia="zh-CN"/>
         </w:rPr>
-        <w:lastRenderedPageBreak/>
         <w:t xml:space="preserve">As shown in the work flow diagram, Broker will register its remote object instance to Java RMI registry, and the same will happen for the Business class, it will register three different remote objects which represents different business shares into RMI registry. </w:t>
       </w:r>
     </w:p>
@@ -1376,6 +1403,7 @@
           <w:szCs w:val="24"/>
           <w:lang w:eastAsia="zh-CN" w:bidi="ar-SA"/>
         </w:rPr>
+        <w:lastRenderedPageBreak/>
         <w:drawing>
           <wp:inline distT="0" distB="0" distL="0" distR="0">
             <wp:extent cx="7469990" cy="5179038"/>
@@ -1434,141 +1462,21 @@
         <w:rPr>
           <w:lang w:val="en-CA" w:eastAsia="zh-CN"/>
         </w:rPr>
+        <w:t>The project is a distributed system for stock broker. We assume the system has Business , StockExchange&amp;Broker and BrokerClient, three parts. Business class creates three objects stand for three different companies, and register them into RMI registry as three remote objects, the same as Broker, it also register its object in the RMI registry. There is one BusinessInterface and one BrokerInterface. The interfaces defined which functions in the remote object can be called by StockExchange and BrokerClient. </w:t>
+      </w:r>
+      <w:r>
+        <w:rPr>
+          <w:lang w:val="en-CA" w:eastAsia="zh-CN"/>
+        </w:rPr>
+        <w:br/>
+        <w:t xml:space="preserve">How does RMI work? For example, when the BrokerClient want to communicate with Broker, it uses the port number and host name to find the RMI registry and then lookup the remote object with its </w:t>
+      </w:r>
+      <w:r>
+        <w:rPr>
+          <w:lang w:val="en-CA" w:eastAsia="zh-CN"/>
+        </w:rPr>
         <w:lastRenderedPageBreak/>
-        <w:t xml:space="preserve">The project is a distributed system for stock broker. We assume the system has Business , </w:t>
-      </w:r>
-      <w:proofErr w:type="spellStart"/>
-      <w:r>
-        <w:rPr>
-          <w:lang w:val="en-CA" w:eastAsia="zh-CN"/>
-        </w:rPr>
-        <w:t>StockExchange&amp;Broker</w:t>
-      </w:r>
-      <w:proofErr w:type="spellEnd"/>
-      <w:r>
-        <w:rPr>
-          <w:lang w:val="en-CA" w:eastAsia="zh-CN"/>
-        </w:rPr>
-        <w:t xml:space="preserve"> and </w:t>
-      </w:r>
-      <w:proofErr w:type="spellStart"/>
-      <w:r>
-        <w:rPr>
-          <w:lang w:val="en-CA" w:eastAsia="zh-CN"/>
-        </w:rPr>
-        <w:t>BrokerClient</w:t>
-      </w:r>
-      <w:proofErr w:type="spellEnd"/>
-      <w:r>
-        <w:rPr>
-          <w:lang w:val="en-CA" w:eastAsia="zh-CN"/>
-        </w:rPr>
-        <w:t xml:space="preserve">, three parts. Business class creates three objects stand for three different companies, and register them into RMI registry as three remote objects, the same as Broker, it also register its object in the RMI registry. There is one </w:t>
-      </w:r>
-      <w:proofErr w:type="spellStart"/>
-      <w:r>
-        <w:rPr>
-          <w:lang w:val="en-CA" w:eastAsia="zh-CN"/>
-        </w:rPr>
-        <w:t>BusinessInterface</w:t>
-      </w:r>
-      <w:proofErr w:type="spellEnd"/>
-      <w:r>
-        <w:rPr>
-          <w:lang w:val="en-CA" w:eastAsia="zh-CN"/>
-        </w:rPr>
-        <w:t xml:space="preserve"> and one </w:t>
-      </w:r>
-      <w:proofErr w:type="spellStart"/>
-      <w:r>
-        <w:rPr>
-          <w:lang w:val="en-CA" w:eastAsia="zh-CN"/>
-        </w:rPr>
-        <w:t>BrokerInterface</w:t>
-      </w:r>
-      <w:proofErr w:type="spellEnd"/>
-      <w:r>
-        <w:rPr>
-          <w:lang w:val="en-CA" w:eastAsia="zh-CN"/>
-        </w:rPr>
-        <w:t xml:space="preserve">. The interfaces defined which functions in the remote object can be called by </w:t>
-      </w:r>
-      <w:proofErr w:type="spellStart"/>
-      <w:r>
-        <w:rPr>
-          <w:lang w:val="en-CA" w:eastAsia="zh-CN"/>
-        </w:rPr>
-        <w:t>StockExchange</w:t>
-      </w:r>
-      <w:proofErr w:type="spellEnd"/>
-      <w:r>
-        <w:rPr>
-          <w:lang w:val="en-CA" w:eastAsia="zh-CN"/>
-        </w:rPr>
-        <w:t xml:space="preserve"> and </w:t>
-      </w:r>
-      <w:proofErr w:type="spellStart"/>
-      <w:r>
-        <w:rPr>
-          <w:lang w:val="en-CA" w:eastAsia="zh-CN"/>
-        </w:rPr>
-        <w:t>BrokerClient</w:t>
-      </w:r>
-      <w:proofErr w:type="spellEnd"/>
-      <w:r>
-        <w:rPr>
-          <w:lang w:val="en-CA" w:eastAsia="zh-CN"/>
-        </w:rPr>
-        <w:t>. </w:t>
-      </w:r>
-      <w:r>
-        <w:rPr>
-          <w:lang w:val="en-CA" w:eastAsia="zh-CN"/>
-        </w:rPr>
-        <w:br/>
-        <w:t xml:space="preserve">How does RMI work? For example, when the </w:t>
-      </w:r>
-      <w:proofErr w:type="spellStart"/>
-      <w:r>
-        <w:rPr>
-          <w:lang w:val="en-CA" w:eastAsia="zh-CN"/>
-        </w:rPr>
-        <w:t>BrokerClient</w:t>
-      </w:r>
-      <w:proofErr w:type="spellEnd"/>
-      <w:r>
-        <w:rPr>
-          <w:lang w:val="en-CA" w:eastAsia="zh-CN"/>
-        </w:rPr>
-        <w:t xml:space="preserve"> want to communicate with Broker, it uses the port number and host name to find the RMI registry and then lookup the remote object with its name ”Broker”. Then the </w:t>
-      </w:r>
-      <w:proofErr w:type="spellStart"/>
-      <w:r>
-        <w:rPr>
-          <w:lang w:val="en-CA" w:eastAsia="zh-CN"/>
-        </w:rPr>
-        <w:t>BrokerClient</w:t>
-      </w:r>
-      <w:proofErr w:type="spellEnd"/>
-      <w:r>
-        <w:rPr>
-          <w:lang w:val="en-CA" w:eastAsia="zh-CN"/>
-        </w:rPr>
-        <w:t xml:space="preserve"> perform some actions such as buy or sell shares, which has already defined in the </w:t>
-      </w:r>
-      <w:proofErr w:type="spellStart"/>
-      <w:r>
-        <w:rPr>
-          <w:lang w:val="en-CA" w:eastAsia="zh-CN"/>
-        </w:rPr>
-        <w:t>BrokerInterface</w:t>
-      </w:r>
-      <w:proofErr w:type="spellEnd"/>
-      <w:r>
-        <w:rPr>
-          <w:lang w:val="en-CA" w:eastAsia="zh-CN"/>
-        </w:rPr>
-        <w:t>.</w:t>
+        <w:t>name ”Broker”. Then the BrokerClient perform some actions such as buy or sell shares, which has already defined in the BrokerInterface.</w:t>
       </w:r>
     </w:p>
     <w:sectPr>
@@ -2769,56 +2677,6 @@
         </w:p>
       </w:docPartBody>
     </w:docPart>
-    <w:docPart>
-      <w:docPartPr>
-        <w:name w:val="A2B4A71DB89E43FE90B0B94DE25D7C24"/>
-        <w:category>
-          <w:name w:val="常规"/>
-          <w:gallery w:val="placeholder"/>
-        </w:category>
-        <w:types>
-          <w:type w:val="bbPlcHdr"/>
-        </w:types>
-        <w:behaviors>
-          <w:behavior w:val="content"/>
-        </w:behaviors>
-        <w:guid w:val="{FC53C3BC-8778-493E-8865-454B808C3EAC}"/>
-      </w:docPartPr>
-      <w:docPartBody>
-        <w:p>
-          <w:pPr>
-            <w:pStyle w:val="A2B4A71DB89E43FE90B0B94DE25D7C24"/>
-          </w:pPr>
-          <w:r>
-            <w:rPr>
-              <w:rFonts w:asciiTheme="majorHAnsi" w:eastAsiaTheme="majorEastAsia" w:hAnsiTheme="majorHAnsi" w:cstheme="majorBidi"/>
-              <w:sz w:val="80"/>
-              <w:szCs w:val="80"/>
-              <w:lang w:val="zh-CN"/>
-            </w:rPr>
-            <w:t>[</w:t>
-          </w:r>
-          <w:r>
-            <w:rPr>
-              <w:rFonts w:asciiTheme="majorHAnsi" w:eastAsiaTheme="majorEastAsia" w:hAnsiTheme="majorHAnsi" w:cstheme="majorBidi"/>
-              <w:sz w:val="80"/>
-              <w:szCs w:val="80"/>
-              <w:lang w:val="zh-CN"/>
-            </w:rPr>
-            <w:t>键入文档标题</w:t>
-          </w:r>
-          <w:r>
-            <w:rPr>
-              <w:rFonts w:asciiTheme="majorHAnsi" w:eastAsiaTheme="majorEastAsia" w:hAnsiTheme="majorHAnsi" w:cstheme="majorBidi"/>
-              <w:sz w:val="80"/>
-              <w:szCs w:val="80"/>
-              <w:lang w:val="zh-CN"/>
-            </w:rPr>
-            <w:t>]</w:t>
-          </w:r>
-        </w:p>
-      </w:docPartBody>
-    </w:docPart>
   </w:docParts>
 </w:glossaryDocument>
 </file>
@@ -2893,6 +2751,7 @@
   <w:rsids>
     <w:rsidRoot w:val="00DB2F04"/>
     <w:rsid w:val="004053B2"/>
+    <w:rsid w:val="007F345B"/>
     <w:rsid w:val="00897DC2"/>
     <w:rsid w:val="00DB2F04"/>
   </w:rsids>

</xml_diff>